<commit_message>
Update Word copy of README
</commit_message>
<xml_diff>
--- a/README.docx
+++ b/README.docx
@@ -6,727 +6,748 @@
       <w:pPr>
         <w:pStyle w:val="Heading1"/>
       </w:pPr>
-      <w:bookmarkStart w:id="0" w:name="lexos"/>
+      <w:proofErr w:type="spellStart"/>
+      <w:r>
+        <w:t>Lexos</w:t>
+      </w:r>
+      <w:proofErr w:type="spellEnd"/>
+    </w:p>
+    <w:p/>
+    <w:p>
+      <w:pPr>
+        <w:pStyle w:val="Heading2"/>
+      </w:pPr>
+      <w:r>
+        <w:t>Summary</w:t>
+      </w:r>
+    </w:p>
+    <w:p>
+      <w:proofErr w:type="spellStart"/>
+      <w:r>
+        <w:t>Lexos</w:t>
+      </w:r>
+      <w:proofErr w:type="spellEnd"/>
+      <w:r>
+        <w:t xml:space="preserve"> is a suite of tools designed to facilitate the computational analysis of literary and historical texts. It offers an integrated workflow in which the pre-processing ("scrubbing"), analysis, and visualization steps can be accomplished in a single, web-based environment. Scrubbing features include handling punctuation, stop words, markup tags, and character consolidations, as well as document segmentation, culling, and n-gram tokenization. Analytical tools include basic document statistics, hierarchical and k-means cluster analysis, cosine similarity ranking, and z-score analysis. Visualizations include word and bubble clouds, comparative "</w:t>
+      </w:r>
+      <w:proofErr w:type="spellStart"/>
+      <w:r>
+        <w:t>multiclouds</w:t>
+      </w:r>
+      <w:proofErr w:type="spellEnd"/>
+      <w:r>
+        <w:t xml:space="preserve">", and rolling window analysis. Analytical tools produce line, PCA, </w:t>
+      </w:r>
+      <w:proofErr w:type="spellStart"/>
+      <w:r>
+        <w:t>Voronoi</w:t>
+      </w:r>
+      <w:proofErr w:type="spellEnd"/>
+      <w:r>
+        <w:t xml:space="preserve"> cell, and </w:t>
+      </w:r>
+      <w:proofErr w:type="spellStart"/>
+      <w:r>
+        <w:t>dendrogram</w:t>
+      </w:r>
+      <w:proofErr w:type="spellEnd"/>
+      <w:r>
+        <w:t xml:space="preserve"> graphs. Each of the tools has export functionality.</w:t>
+      </w:r>
+    </w:p>
+    <w:p>
+      <w:proofErr w:type="spellStart"/>
+      <w:r>
+        <w:t>Lexos</w:t>
+      </w:r>
+      <w:proofErr w:type="spellEnd"/>
+      <w:r>
+        <w:t xml:space="preserve"> is aimed at entry-level users as well as advanced scholars using small to medium-sized text corpora. It places particular emphasis on the processing of ancient and non-standard languages, as well as non-Western languages that do not use the Roman alphabet.</w:t>
+      </w:r>
+    </w:p>
+    <w:p>
+      <w:proofErr w:type="spellStart"/>
+      <w:r>
+        <w:t>Lexos</w:t>
+      </w:r>
+      <w:proofErr w:type="spellEnd"/>
+      <w:r>
+        <w:t xml:space="preserve"> is produced by the </w:t>
+      </w:r>
+      <w:proofErr w:type="spellStart"/>
+      <w:r>
+        <w:t>Lexomics</w:t>
+      </w:r>
+      <w:proofErr w:type="spellEnd"/>
+      <w:r>
+        <w:t xml:space="preserve"> Research Group. An online version of </w:t>
+      </w:r>
+      <w:proofErr w:type="spellStart"/>
+      <w:r>
+        <w:t>Lexos</w:t>
+      </w:r>
+      <w:proofErr w:type="spellEnd"/>
+      <w:r>
+        <w:t xml:space="preserve"> v3.0 is available at http://lexos.wheatoncollege.edu/.</w:t>
+      </w:r>
+    </w:p>
+    <w:p>
+      <w:pPr>
+        <w:pStyle w:val="Heading2"/>
+      </w:pPr>
+      <w:r>
+        <w:t>Release history</w:t>
+      </w:r>
+    </w:p>
+    <w:p>
+      <w:r>
+        <w:t xml:space="preserve">This repo reflects ongoing development since our </w:t>
+      </w:r>
+      <w:proofErr w:type="gramStart"/>
+      <w:r>
+        <w:t>Summer</w:t>
+      </w:r>
+      <w:proofErr w:type="gramEnd"/>
+      <w:r>
+        <w:t xml:space="preserve"> 2018: </w:t>
+      </w:r>
+      <w:proofErr w:type="spellStart"/>
+      <w:r>
+        <w:t>Lexos</w:t>
+      </w:r>
+      <w:proofErr w:type="spellEnd"/>
+      <w:r>
+        <w:t xml:space="preserve"> v3.2.</w:t>
+      </w:r>
+    </w:p>
+    <w:p>
+      <w:pPr>
+        <w:pStyle w:val="Heading3"/>
+      </w:pPr>
+      <w:r>
+        <w:t>New Features in v3.2</w:t>
+      </w:r>
+    </w:p>
+    <w:p>
+      <w:pPr>
+        <w:pStyle w:val="ListParagraph"/>
+      </w:pPr>
+      <w:proofErr w:type="spellStart"/>
+      <w:r>
+        <w:t>Lexos</w:t>
+      </w:r>
+      <w:proofErr w:type="spellEnd"/>
+      <w:r>
+        <w:t xml:space="preserve"> now uses </w:t>
+      </w:r>
+      <w:proofErr w:type="spellStart"/>
+      <w:r>
+        <w:t>Plotly</w:t>
+      </w:r>
+      <w:proofErr w:type="spellEnd"/>
+      <w:r>
+        <w:t xml:space="preserve"> on many pages for better interaction in graphs.</w:t>
+      </w:r>
+    </w:p>
+    <w:p>
+      <w:pPr>
+        <w:pStyle w:val="ListParagraph"/>
+      </w:pPr>
+      <w:r>
+        <w:t xml:space="preserve">Bootstrap </w:t>
+      </w:r>
+      <w:proofErr w:type="spellStart"/>
+      <w:r>
+        <w:t>modals</w:t>
+      </w:r>
+      <w:proofErr w:type="spellEnd"/>
+      <w:r>
+        <w:t xml:space="preserve"> are now used consistently for all error messages, and error messages have been improved for greater clarity.</w:t>
+      </w:r>
+    </w:p>
+    <w:p>
+      <w:pPr>
+        <w:pStyle w:val="ListParagraph"/>
+      </w:pPr>
+      <w:r>
+        <w:t>New video introductions have been embedded for the Analyze tools.</w:t>
+      </w:r>
+    </w:p>
+    <w:p>
+      <w:pPr>
+        <w:pStyle w:val="ListParagraph"/>
+      </w:pPr>
+      <w:r>
+        <w:t xml:space="preserve">The Statistics page layout has been re-designed with a new </w:t>
+      </w:r>
+      <w:proofErr w:type="spellStart"/>
+      <w:r>
+        <w:t>Plotly</w:t>
+      </w:r>
+      <w:proofErr w:type="spellEnd"/>
+      <w:r>
+        <w:t xml:space="preserve"> box plot graph.</w:t>
+      </w:r>
+    </w:p>
+    <w:p>
+      <w:pPr>
+        <w:pStyle w:val="ListParagraph"/>
+      </w:pPr>
+      <w:r>
+        <w:t xml:space="preserve">The Hierarchical Clustering tool now uses </w:t>
+      </w:r>
+      <w:proofErr w:type="spellStart"/>
+      <w:r>
+        <w:t>Plotly</w:t>
+      </w:r>
+      <w:proofErr w:type="spellEnd"/>
+      <w:r>
+        <w:t xml:space="preserve"> for plotting </w:t>
+      </w:r>
+      <w:proofErr w:type="spellStart"/>
+      <w:r>
+        <w:t>dendrograms</w:t>
+      </w:r>
+      <w:proofErr w:type="spellEnd"/>
+      <w:r>
+        <w:t>.</w:t>
+      </w:r>
+    </w:p>
+    <w:p>
+      <w:pPr>
+        <w:pStyle w:val="ListParagraph"/>
+      </w:pPr>
+      <w:r>
+        <w:t xml:space="preserve">The K-Means Clustering tool now uses </w:t>
+      </w:r>
+      <w:proofErr w:type="spellStart"/>
+      <w:r>
+        <w:t>Plotly</w:t>
+      </w:r>
+      <w:proofErr w:type="spellEnd"/>
+      <w:r>
+        <w:t xml:space="preserve"> for </w:t>
+      </w:r>
+      <w:proofErr w:type="spellStart"/>
+      <w:r>
+        <w:t>Voronoi</w:t>
+      </w:r>
+      <w:proofErr w:type="spellEnd"/>
+      <w:r>
+        <w:t xml:space="preserve"> cell and 2D scatter plots. A new 3D scatter plot has been added.</w:t>
+      </w:r>
+    </w:p>
+    <w:p>
+      <w:pPr>
+        <w:pStyle w:val="ListParagraph"/>
+      </w:pPr>
+      <w:r>
+        <w:t xml:space="preserve">The </w:t>
+      </w:r>
+      <w:proofErr w:type="spellStart"/>
+      <w:r>
+        <w:t>Topword</w:t>
+      </w:r>
+      <w:proofErr w:type="spellEnd"/>
+      <w:r>
+        <w:t xml:space="preserve"> tool has an improved interface for showing the user the existing document classes.</w:t>
+      </w:r>
+    </w:p>
+    <w:p>
+      <w:pPr>
+        <w:pStyle w:val="ListParagraph"/>
+      </w:pPr>
+      <w:r>
+        <w:t xml:space="preserve">The Rolling Window Analysis tool now uses </w:t>
+      </w:r>
+      <w:proofErr w:type="spellStart"/>
+      <w:r>
+        <w:t>Plotly</w:t>
+      </w:r>
+      <w:proofErr w:type="spellEnd"/>
+      <w:r>
+        <w:t xml:space="preserve"> graphs. Users now can add multiple milestones. Also the download result button is fixed.</w:t>
+      </w:r>
+    </w:p>
+    <w:p>
+      <w:pPr>
+        <w:pStyle w:val="Heading3"/>
+      </w:pPr>
+      <w:r>
+        <w:lastRenderedPageBreak/>
+        <w:t>New Beta Tools in v3.2</w:t>
+      </w:r>
+    </w:p>
+    <w:p>
+      <w:pPr>
+        <w:pStyle w:val="ListParagraph"/>
+      </w:pPr>
+      <w:r>
+        <w:t xml:space="preserve">Bootstrap Consensus Trees provides a measure of the stability of cluster analyses, as discussed by M. Eder, "Computational stylistics and biblical translation: how reliable can a </w:t>
+      </w:r>
+      <w:proofErr w:type="spellStart"/>
+      <w:r>
+        <w:t>dendrogram</w:t>
+      </w:r>
+      <w:proofErr w:type="spellEnd"/>
+      <w:r>
+        <w:t xml:space="preserve"> be?" In T. </w:t>
+      </w:r>
+      <w:proofErr w:type="spellStart"/>
+      <w:r>
+        <w:t>Piotrowski</w:t>
+      </w:r>
+      <w:proofErr w:type="spellEnd"/>
+      <w:r>
+        <w:t xml:space="preserve"> and Ł. Grabowski, editors, The Translator and the Computer, pages 155–170. WSF Press, </w:t>
+      </w:r>
+      <w:proofErr w:type="spellStart"/>
+      <w:r>
+        <w:t>Wrocław</w:t>
+      </w:r>
+      <w:proofErr w:type="spellEnd"/>
+      <w:r>
+        <w:t>, 2012.</w:t>
+      </w:r>
+    </w:p>
+    <w:p>
+      <w:pPr>
+        <w:pStyle w:val="ListParagraph"/>
+      </w:pPr>
+      <w:r>
+        <w:t xml:space="preserve">Content Analysis provides a method of comparing the </w:t>
+      </w:r>
+      <w:proofErr w:type="spellStart"/>
+      <w:r>
+        <w:t>presenence</w:t>
+      </w:r>
+      <w:proofErr w:type="spellEnd"/>
+      <w:r>
+        <w:t xml:space="preserve"> of terms in documents according to user defined criteria. The tool can be used for applications as </w:t>
+      </w:r>
+      <w:proofErr w:type="spellStart"/>
+      <w:r>
+        <w:t>divers</w:t>
+      </w:r>
+      <w:proofErr w:type="spellEnd"/>
+      <w:r>
+        <w:t xml:space="preserve"> as opinion mining, determining organizational hardiness in stock broker reports, and sentiment analysis.</w:t>
+      </w:r>
+    </w:p>
+    <w:p>
+      <w:pPr>
+        <w:pStyle w:val="Heading3"/>
+      </w:pPr>
+      <w:r>
+        <w:t>Removed Features in v3.2</w:t>
+      </w:r>
+    </w:p>
+    <w:p>
+      <w:pPr>
+        <w:pStyle w:val="ListParagraph"/>
+      </w:pPr>
+      <w:r>
+        <w:t>The Grey word feature has been removed.</w:t>
+      </w:r>
+    </w:p>
+    <w:p>
+      <w:pPr>
+        <w:pStyle w:val="ListParagraph"/>
+      </w:pPr>
+      <w:r>
+        <w:t xml:space="preserve">The "topic clouds" feature in the </w:t>
+      </w:r>
+      <w:proofErr w:type="spellStart"/>
+      <w:r>
+        <w:t>Multicloud</w:t>
+      </w:r>
+      <w:proofErr w:type="spellEnd"/>
+      <w:r>
+        <w:t xml:space="preserve"> tool, which can be used to analyze data from MALLET-produced topic models, has been temporarily removed. We hope to re-introduce it in the next release.</w:t>
+      </w:r>
+    </w:p>
+    <w:p>
+      <w:pPr>
+        <w:pStyle w:val="Heading2"/>
+      </w:pPr>
+      <w:r>
+        <w:t>Installation</w:t>
+      </w:r>
+    </w:p>
+    <w:p>
+      <w:r>
+        <w:t xml:space="preserve">Installation instructions for </w:t>
+      </w:r>
+      <w:proofErr w:type="spellStart"/>
+      <w:r>
+        <w:t>Lexos</w:t>
+      </w:r>
+      <w:proofErr w:type="spellEnd"/>
+      <w:r>
+        <w:t xml:space="preserve"> v3.2 are available in the project Wiki.</w:t>
+      </w:r>
+    </w:p>
+    <w:p>
+      <w:pPr>
+        <w:pStyle w:val="ListParagraph"/>
+      </w:pPr>
+      <w:r>
+        <w:t>Windows Install Guide</w:t>
+      </w:r>
+    </w:p>
+    <w:p>
+      <w:pPr>
+        <w:pStyle w:val="ListParagraph"/>
+      </w:pPr>
+      <w:proofErr w:type="spellStart"/>
+      <w:r>
+        <w:t>macOS</w:t>
+      </w:r>
+      <w:proofErr w:type="spellEnd"/>
+      <w:r>
+        <w:t xml:space="preserve"> Install Guide</w:t>
+      </w:r>
+    </w:p>
+    <w:p>
+      <w:pPr>
+        <w:pStyle w:val="ListParagraph"/>
+      </w:pPr>
+      <w:r>
+        <w:t>Linux Install Guide</w:t>
+      </w:r>
+    </w:p>
+    <w:p>
+      <w:pPr>
+        <w:pStyle w:val="Heading3"/>
+      </w:pPr>
+      <w:r>
+        <w:t>System Architecture (in brief)</w:t>
+      </w:r>
+    </w:p>
+    <w:p>
+      <w:proofErr w:type="spellStart"/>
+      <w:r>
+        <w:t>Lexos</w:t>
+      </w:r>
+      <w:proofErr w:type="spellEnd"/>
+      <w:r>
+        <w:t xml:space="preserve"> v3.2 is written in Python 3.6 (as distributed in Anaconda 5.2) using </w:t>
+      </w:r>
+      <w:proofErr w:type="spellStart"/>
+      <w:r>
+        <w:t>theFlask</w:t>
+      </w:r>
+      <w:proofErr w:type="spellEnd"/>
+      <w:r>
+        <w:t xml:space="preserve"> </w:t>
+      </w:r>
+      <w:proofErr w:type="spellStart"/>
+      <w:r>
+        <w:t>microframework</w:t>
+      </w:r>
+      <w:proofErr w:type="spellEnd"/>
+      <w:r>
+        <w:t xml:space="preserve">, based on </w:t>
+      </w:r>
+      <w:proofErr w:type="spellStart"/>
+      <w:r>
+        <w:t>Werkzeug</w:t>
+      </w:r>
+      <w:proofErr w:type="spellEnd"/>
+      <w:r>
+        <w:t xml:space="preserve"> and Jinja2.</w:t>
+      </w:r>
+    </w:p>
+    <w:p>
+      <w:r>
+        <w:t xml:space="preserve">The front end is designed using </w:t>
+      </w:r>
+      <w:proofErr w:type="spellStart"/>
+      <w:r>
+        <w:t>jQuery</w:t>
+      </w:r>
+      <w:proofErr w:type="spellEnd"/>
+      <w:r>
+        <w:t xml:space="preserve"> and the Bootstrap 3 framework, with a few functions derived from </w:t>
+      </w:r>
+      <w:proofErr w:type="spellStart"/>
+      <w:r>
+        <w:t>jQuery</w:t>
+      </w:r>
+      <w:proofErr w:type="spellEnd"/>
+      <w:r>
+        <w:t xml:space="preserve"> UI and </w:t>
+      </w:r>
+      <w:proofErr w:type="spellStart"/>
+      <w:r>
+        <w:t>DataTables</w:t>
+      </w:r>
+      <w:proofErr w:type="spellEnd"/>
+      <w:r>
+        <w:t xml:space="preserve">. We increasingly incorporate the wiz fromD3.js and the </w:t>
+      </w:r>
+      <w:proofErr w:type="spellStart"/>
+      <w:r>
+        <w:t>Plotly</w:t>
+      </w:r>
+      <w:proofErr w:type="spellEnd"/>
+      <w:r>
+        <w:t xml:space="preserve"> Python graphing library in our visualizations and the power in </w:t>
+      </w:r>
+      <w:proofErr w:type="spellStart"/>
+      <w:r>
+        <w:t>thescikit</w:t>
+      </w:r>
+      <w:proofErr w:type="spellEnd"/>
+      <w:r>
+        <w:t>-learn modules for text and statistical processing.</w:t>
+      </w:r>
+    </w:p>
+    <w:p>
+      <w:r>
+        <w:t>The directions for setting up the development environment for testing (using localhost</w:t>
+      </w:r>
+      <w:proofErr w:type="gramStart"/>
+      <w:r>
+        <w:t>:5000</w:t>
+      </w:r>
+      <w:proofErr w:type="gramEnd"/>
+      <w:r>
+        <w:t>) on your local machine are stored in the 0_InstallGuides directory.</w:t>
+      </w:r>
+    </w:p>
+    <w:p>
+      <w:pPr>
+        <w:pStyle w:val="Heading2"/>
+      </w:pPr>
+      <w:r>
+        <w:t>Dependencies</w:t>
+      </w:r>
+    </w:p>
+    <w:p>
+      <w:proofErr w:type="spellStart"/>
+      <w:r>
+        <w:t>Lexos</w:t>
+      </w:r>
+      <w:proofErr w:type="spellEnd"/>
+      <w:r>
+        <w:t xml:space="preserve"> requires the following Python packages:</w:t>
+      </w:r>
+    </w:p>
+    <w:p>
+      <w:proofErr w:type="spellStart"/>
+      <w:proofErr w:type="gramStart"/>
+      <w:r>
+        <w:t>biopython</w:t>
+      </w:r>
+      <w:proofErr w:type="spellEnd"/>
+      <w:proofErr w:type="gramEnd"/>
+      <w:r>
+        <w:t xml:space="preserve">, </w:t>
+      </w:r>
+      <w:proofErr w:type="spellStart"/>
+      <w:r>
+        <w:t>chardet</w:t>
+      </w:r>
+      <w:proofErr w:type="spellEnd"/>
+      <w:r>
+        <w:t xml:space="preserve">, </w:t>
+      </w:r>
+      <w:proofErr w:type="spellStart"/>
+      <w:r>
+        <w:t>colorlover</w:t>
+      </w:r>
+      <w:proofErr w:type="spellEnd"/>
+      <w:r>
+        <w:t xml:space="preserve">, flask, </w:t>
+      </w:r>
+      <w:proofErr w:type="spellStart"/>
+      <w:r>
+        <w:t>gensim</w:t>
+      </w:r>
+      <w:proofErr w:type="spellEnd"/>
+      <w:r>
+        <w:t xml:space="preserve">, </w:t>
+      </w:r>
+      <w:proofErr w:type="spellStart"/>
+      <w:r>
+        <w:t>matplotlib</w:t>
+      </w:r>
+      <w:proofErr w:type="spellEnd"/>
+      <w:r>
+        <w:t xml:space="preserve">, </w:t>
+      </w:r>
+      <w:proofErr w:type="spellStart"/>
+      <w:r>
+        <w:t>natsort</w:t>
+      </w:r>
+      <w:proofErr w:type="spellEnd"/>
+      <w:r>
+        <w:t xml:space="preserve">, </w:t>
+      </w:r>
+      <w:proofErr w:type="spellStart"/>
+      <w:r>
+        <w:t>numpy</w:t>
+      </w:r>
+      <w:proofErr w:type="spellEnd"/>
+      <w:r>
+        <w:t xml:space="preserve">, pandas, pip, </w:t>
+      </w:r>
+      <w:proofErr w:type="spellStart"/>
+      <w:r>
+        <w:t>plotly</w:t>
+      </w:r>
+      <w:proofErr w:type="spellEnd"/>
+      <w:r>
+        <w:t xml:space="preserve">, </w:t>
+      </w:r>
+      <w:proofErr w:type="spellStart"/>
+      <w:r>
+        <w:t>scikit</w:t>
+      </w:r>
+      <w:proofErr w:type="spellEnd"/>
+      <w:r>
+        <w:t xml:space="preserve">-bio, </w:t>
+      </w:r>
+      <w:proofErr w:type="spellStart"/>
+      <w:r>
+        <w:t>scikit</w:t>
+      </w:r>
+      <w:proofErr w:type="spellEnd"/>
+      <w:r>
+        <w:t xml:space="preserve">-learn, </w:t>
+      </w:r>
+      <w:proofErr w:type="spellStart"/>
+      <w:r>
+        <w:t>scipy</w:t>
+      </w:r>
+      <w:proofErr w:type="spellEnd"/>
+      <w:r>
+        <w:t>, pip, requests</w:t>
+      </w:r>
+    </w:p>
+    <w:p>
+      <w:r>
+        <w:t xml:space="preserve">On </w:t>
+      </w:r>
+      <w:proofErr w:type="spellStart"/>
+      <w:r>
+        <w:t>MacOS</w:t>
+      </w:r>
+      <w:proofErr w:type="spellEnd"/>
+      <w:r>
+        <w:t>, the PDF Viewer extension needs to be enabled in the Chrome browser.</w:t>
+      </w:r>
+    </w:p>
+    <w:p>
+      <w:r>
+        <w:t xml:space="preserve">On Windows, the </w:t>
+      </w:r>
+      <w:proofErr w:type="spellStart"/>
+      <w:r>
+        <w:t>scikit</w:t>
+      </w:r>
+      <w:proofErr w:type="spellEnd"/>
+      <w:r>
+        <w:t>-bio package requires Microsoft Visual C++ 14.0.</w:t>
+      </w:r>
+    </w:p>
+    <w:p>
+      <w:proofErr w:type="spellStart"/>
+      <w:r>
+        <w:t>Lexos</w:t>
+      </w:r>
+      <w:proofErr w:type="spellEnd"/>
+      <w:r>
+        <w:t xml:space="preserve"> works on Chrome and Firefox. Other browsers are not supported, and some features may not function.</w:t>
+      </w:r>
+    </w:p>
+    <w:p>
+      <w:pPr>
+        <w:pStyle w:val="Heading2"/>
+      </w:pPr>
+      <w:r>
+        <w:lastRenderedPageBreak/>
+        <w:t>License Information</w:t>
+      </w:r>
+    </w:p>
+    <w:p>
+      <w:r>
+        <w:t>See the file LICENSE for information on the Terms &amp; Conditions for usage and a DISCLAIMER OF ALL WARRANTIES.</w:t>
+      </w:r>
+    </w:p>
+    <w:p>
+      <w:pPr>
+        <w:pStyle w:val="Heading2"/>
+      </w:pPr>
+      <w:r>
+        <w:t>Citation Information</w:t>
+      </w:r>
+    </w:p>
+    <w:p>
+      <w:proofErr w:type="spellStart"/>
+      <w:proofErr w:type="gramStart"/>
+      <w:r>
+        <w:t>Kleinman</w:t>
+      </w:r>
+      <w:proofErr w:type="spellEnd"/>
+      <w:r>
+        <w:t xml:space="preserve">, S., LeBlanc, M.D., </w:t>
+      </w:r>
+      <w:proofErr w:type="spellStart"/>
+      <w:r>
+        <w:t>Drout</w:t>
+      </w:r>
+      <w:proofErr w:type="spellEnd"/>
+      <w:r>
+        <w:t xml:space="preserve">, M., and </w:t>
+      </w:r>
+      <w:proofErr w:type="spellStart"/>
+      <w:r>
+        <w:t>Feng</w:t>
+      </w:r>
+      <w:proofErr w:type="spellEnd"/>
+      <w:r>
+        <w:t>, W. (2018).</w:t>
+      </w:r>
+      <w:proofErr w:type="gramEnd"/>
+      <w:r>
+        <w:t xml:space="preserve"> </w:t>
+      </w:r>
+      <w:proofErr w:type="spellStart"/>
+      <w:proofErr w:type="gramStart"/>
+      <w:r>
+        <w:rPr>
+          <w:i/>
+        </w:rPr>
+        <w:t>Lexos</w:t>
+      </w:r>
+      <w:proofErr w:type="spellEnd"/>
+      <w:r>
+        <w:t>.</w:t>
+      </w:r>
+      <w:proofErr w:type="gramEnd"/>
+      <w:r>
+        <w:t xml:space="preserve"> </w:t>
+      </w:r>
+      <w:proofErr w:type="gramStart"/>
+      <w:r>
+        <w:t>v3.2. https://github.com/WheatonCS/Lexos/.</w:t>
+      </w:r>
+      <w:proofErr w:type="gramEnd"/>
+      <w:r>
+        <w:t xml:space="preserve"> doi:10.5281/zenodo.1215821.</w:t>
+      </w:r>
+    </w:p>
+    <w:p>
+      <w:bookmarkStart w:id="0" w:name="_GoBack"/>
       <w:bookmarkEnd w:id="0"/>
-      <w:r>
-        <w:t>Lexos</w:t>
-      </w:r>
-    </w:p>
-    <w:p>
-      <w:pPr>
-        <w:pStyle w:val="Heading1"/>
-      </w:pPr>
-      <w:bookmarkStart w:id="1" w:name="summary"/>
-      <w:bookmarkEnd w:id="1"/>
-      <w:r>
-        <w:t>Summary</w:t>
-      </w:r>
-    </w:p>
-    <w:p>
-      <w:pPr>
-        <w:pStyle w:val="FirstParagraph"/>
-      </w:pPr>
-      <w:proofErr w:type="spellStart"/>
-      <w:r>
-        <w:t>Lexos</w:t>
-      </w:r>
-      <w:proofErr w:type="spellEnd"/>
-      <w:r>
-        <w:t xml:space="preserve"> is a suite of tools designed to facilitate the computational analysis of literary and historical texts. It offers an integrated workflow in which the pre-processing ("scrubbing"), analysis, and visualization steps can be accomplished in a single, web-based environment. Scrubbing features include handling punctuation, stop words, markup tags, and character consolidations, as well as document segmentation, culling, and n-gram tokenization. Analytical tools include basic document statistics, hierarchical and k-means cluster analysis, rolling window analysis, cosine similarity ranking, and z-score analysis. Visualizations include word and bubble clouds, comparative "</w:t>
-      </w:r>
-      <w:proofErr w:type="spellStart"/>
-      <w:r>
-        <w:t>multiclouds</w:t>
-      </w:r>
-      <w:proofErr w:type="spellEnd"/>
-      <w:r>
-        <w:t xml:space="preserve">" (which can be used to analyze data from </w:t>
-      </w:r>
-      <w:hyperlink r:id="rId8">
-        <w:r>
-          <w:rPr>
-            <w:rStyle w:val="Hyperlink"/>
-          </w:rPr>
-          <w:t>MALLET</w:t>
-        </w:r>
-      </w:hyperlink>
-      <w:r>
-        <w:t xml:space="preserve">-produced topic models). Analytical tools produce line, PCA, </w:t>
-      </w:r>
-      <w:proofErr w:type="spellStart"/>
-      <w:r>
-        <w:t>Voronoi</w:t>
-      </w:r>
-      <w:proofErr w:type="spellEnd"/>
-      <w:r>
-        <w:t xml:space="preserve"> cell, and </w:t>
-      </w:r>
-      <w:proofErr w:type="spellStart"/>
-      <w:r>
-        <w:t>dendrogram</w:t>
-      </w:r>
-      <w:proofErr w:type="spellEnd"/>
-      <w:r>
-        <w:t xml:space="preserve"> graphs. Each of the tools has export functionality.</w:t>
-      </w:r>
-    </w:p>
-    <w:p>
-      <w:pPr>
-        <w:pStyle w:val="BodyText"/>
-      </w:pPr>
-      <w:proofErr w:type="spellStart"/>
-      <w:r>
-        <w:t>Lexos</w:t>
-      </w:r>
-      <w:proofErr w:type="spellEnd"/>
-      <w:r>
-        <w:t xml:space="preserve"> is aimed at entry-level users as well as advanced scholars using small to medium-sized text corpora. It places particular emphasis on the processing of ancient and non-standard languages, as well as non-Western languages that do not use the Roman alphabet.</w:t>
-      </w:r>
-    </w:p>
-    <w:p>
-      <w:pPr>
-        <w:pStyle w:val="BodyText"/>
-      </w:pPr>
-      <w:proofErr w:type="spellStart"/>
-      <w:r>
-        <w:t>Lexos</w:t>
-      </w:r>
-      <w:proofErr w:type="spellEnd"/>
-      <w:r>
-        <w:t xml:space="preserve"> is produced by the </w:t>
-      </w:r>
-      <w:hyperlink r:id="rId9">
-        <w:r>
-          <w:rPr>
-            <w:rStyle w:val="Hyperlink"/>
-          </w:rPr>
-          <w:t>Lexomics Research Group</w:t>
-        </w:r>
-      </w:hyperlink>
-      <w:r>
-        <w:t xml:space="preserve">. An online version of </w:t>
-      </w:r>
-      <w:proofErr w:type="spellStart"/>
-      <w:r>
-        <w:t>Lexos</w:t>
-      </w:r>
-      <w:proofErr w:type="spellEnd"/>
-      <w:r>
-        <w:t xml:space="preserve"> v3.0 is available at </w:t>
-      </w:r>
-      <w:hyperlink r:id="rId10">
-        <w:r>
-          <w:rPr>
-            <w:rStyle w:val="Hyperlink"/>
-          </w:rPr>
-          <w:t>http://lexos.wheatoncollege.edu/</w:t>
-        </w:r>
-      </w:hyperlink>
-      <w:r>
-        <w:t>.</w:t>
-      </w:r>
-    </w:p>
-    <w:p>
-      <w:pPr>
-        <w:pStyle w:val="Heading1"/>
-      </w:pPr>
-      <w:bookmarkStart w:id="2" w:name="release-history"/>
-      <w:bookmarkEnd w:id="2"/>
-      <w:r>
-        <w:t>Release history</w:t>
-      </w:r>
-    </w:p>
-    <w:p>
-      <w:pPr>
-        <w:pStyle w:val="FirstParagraph"/>
-      </w:pPr>
-      <w:r>
-        <w:t xml:space="preserve">This repo reflects ongoing development since our </w:t>
-      </w:r>
-      <w:proofErr w:type="gramStart"/>
-      <w:r>
-        <w:t>Summer</w:t>
-      </w:r>
-      <w:proofErr w:type="gramEnd"/>
-      <w:r>
-        <w:t xml:space="preserve"> 2016: </w:t>
-      </w:r>
-      <w:proofErr w:type="spellStart"/>
-      <w:r>
-        <w:t>Lexos</w:t>
-      </w:r>
-      <w:proofErr w:type="spellEnd"/>
-      <w:r>
-        <w:t xml:space="preserve"> v3.1.</w:t>
-      </w:r>
-    </w:p>
-    <w:p>
-      <w:pPr>
-        <w:pStyle w:val="BodyText"/>
-      </w:pPr>
-      <w:r>
-        <w:t xml:space="preserve">Earlier versions are available at </w:t>
-      </w:r>
-      <w:hyperlink r:id="rId11">
-        <w:r>
-          <w:rPr>
-            <w:rStyle w:val="Hyperlink"/>
-          </w:rPr>
-          <w:t>https://github.com/WheatonCS/Lexos/releases</w:t>
-        </w:r>
-      </w:hyperlink>
-      <w:r>
-        <w:t>.</w:t>
-      </w:r>
-    </w:p>
-    <w:p>
-      <w:pPr>
-        <w:pStyle w:val="Heading1"/>
-      </w:pPr>
-      <w:bookmarkStart w:id="3" w:name="installation"/>
-      <w:bookmarkEnd w:id="3"/>
-      <w:r>
-        <w:t>Installation</w:t>
-      </w:r>
-    </w:p>
-    <w:p>
-      <w:pPr>
-        <w:pStyle w:val="FirstParagraph"/>
-      </w:pPr>
-      <w:r>
-        <w:t xml:space="preserve">Installation instructions for </w:t>
-      </w:r>
-      <w:proofErr w:type="spellStart"/>
-      <w:r>
-        <w:t>Lexos</w:t>
-      </w:r>
-      <w:proofErr w:type="spellEnd"/>
-      <w:r>
-        <w:t xml:space="preserve"> v3.1 are available in the project Wiki.</w:t>
-      </w:r>
-    </w:p>
-    <w:p>
-      <w:pPr>
-        <w:pStyle w:val="Compact"/>
-        <w:numPr>
-          <w:ilvl w:val="0"/>
-          <w:numId w:val="3"/>
-        </w:numPr>
-      </w:pPr>
-      <w:hyperlink r:id="rId12">
-        <w:r>
-          <w:rPr>
-            <w:rStyle w:val="Hyperlink"/>
-          </w:rPr>
-          <w:t>Windows Install Guide</w:t>
-        </w:r>
-      </w:hyperlink>
-    </w:p>
-    <w:p>
-      <w:pPr>
-        <w:pStyle w:val="Compact"/>
-        <w:numPr>
-          <w:ilvl w:val="0"/>
-          <w:numId w:val="3"/>
-        </w:numPr>
-      </w:pPr>
-      <w:hyperlink r:id="rId13">
-        <w:proofErr w:type="spellStart"/>
-        <w:r>
-          <w:rPr>
-            <w:rStyle w:val="Hyperlink"/>
-          </w:rPr>
-          <w:t>macOS</w:t>
-        </w:r>
-        <w:proofErr w:type="spellEnd"/>
-        <w:r>
-          <w:rPr>
-            <w:rStyle w:val="Hyperlink"/>
-          </w:rPr>
-          <w:t xml:space="preserve"> Install Guide</w:t>
-        </w:r>
-      </w:hyperlink>
-    </w:p>
-    <w:p>
-      <w:pPr>
-        <w:pStyle w:val="Compact"/>
-        <w:numPr>
-          <w:ilvl w:val="0"/>
-          <w:numId w:val="3"/>
-        </w:numPr>
-      </w:pPr>
-      <w:hyperlink r:id="rId14">
-        <w:r>
-          <w:rPr>
-            <w:rStyle w:val="Hyperlink"/>
-          </w:rPr>
-          <w:t>Linux Install Guide</w:t>
-        </w:r>
-      </w:hyperlink>
-    </w:p>
-    <w:p>
-      <w:pPr>
-        <w:pStyle w:val="Heading2"/>
-      </w:pPr>
-      <w:bookmarkStart w:id="4" w:name="system-architecture-in-brief"/>
-      <w:bookmarkEnd w:id="4"/>
-      <w:r>
-        <w:t>System Architecture (in brief)</w:t>
-      </w:r>
-    </w:p>
-    <w:p>
-      <w:pPr>
-        <w:pStyle w:val="FirstParagraph"/>
-      </w:pPr>
-      <w:proofErr w:type="spellStart"/>
-      <w:r>
-        <w:t>Lexos</w:t>
-      </w:r>
-      <w:proofErr w:type="spellEnd"/>
-      <w:r>
-        <w:t xml:space="preserve"> v3.1 is written primarily in Python 2.7.11 (as distributed in </w:t>
-      </w:r>
-      <w:hyperlink r:id="rId15">
-        <w:r>
-          <w:rPr>
-            <w:rStyle w:val="Hyperlink"/>
-          </w:rPr>
-          <w:t>Anaconda</w:t>
-        </w:r>
-      </w:hyperlink>
-      <w:r>
-        <w:t xml:space="preserve"> 4.1.1) using the </w:t>
-      </w:r>
-      <w:hyperlink r:id="rId16">
-        <w:r>
-          <w:rPr>
-            <w:rStyle w:val="Hyperlink"/>
-          </w:rPr>
-          <w:t>Flask</w:t>
-        </w:r>
-      </w:hyperlink>
-      <w:r>
-        <w:t xml:space="preserve"> </w:t>
-      </w:r>
-      <w:proofErr w:type="spellStart"/>
-      <w:r>
-        <w:t>microframework</w:t>
-      </w:r>
-      <w:proofErr w:type="spellEnd"/>
-      <w:r>
-        <w:t xml:space="preserve">, based on </w:t>
-      </w:r>
-      <w:proofErr w:type="spellStart"/>
-      <w:r>
-        <w:t>Werkzeug</w:t>
-      </w:r>
-      <w:proofErr w:type="spellEnd"/>
-      <w:r>
-        <w:t xml:space="preserve"> and Jinja2.</w:t>
-      </w:r>
-    </w:p>
-    <w:p>
-      <w:pPr>
-        <w:pStyle w:val="BodyText"/>
-      </w:pPr>
-      <w:proofErr w:type="spellStart"/>
-      <w:r>
-        <w:t>Lexos</w:t>
-      </w:r>
-      <w:proofErr w:type="spellEnd"/>
-      <w:r>
-        <w:t xml:space="preserve"> v3.2 (the current master branch of this repository) is now being developed in Python 3.</w:t>
-      </w:r>
-    </w:p>
-    <w:p>
-      <w:pPr>
-        <w:pStyle w:val="BodyText"/>
-      </w:pPr>
-      <w:r>
-        <w:lastRenderedPageBreak/>
-        <w:t xml:space="preserve">The front end is designed using </w:t>
-      </w:r>
-      <w:hyperlink r:id="rId17">
-        <w:proofErr w:type="spellStart"/>
-        <w:r>
-          <w:rPr>
-            <w:rStyle w:val="Hyperlink"/>
-          </w:rPr>
-          <w:t>jQuery</w:t>
-        </w:r>
-        <w:proofErr w:type="spellEnd"/>
-      </w:hyperlink>
-      <w:r>
-        <w:t xml:space="preserve"> and the </w:t>
-      </w:r>
-      <w:hyperlink r:id="rId18">
-        <w:r>
-          <w:rPr>
-            <w:rStyle w:val="Hyperlink"/>
-          </w:rPr>
-          <w:t>Bootstrap 3</w:t>
-        </w:r>
-      </w:hyperlink>
-      <w:r>
-        <w:t xml:space="preserve"> framework, with a few functions derived from </w:t>
-      </w:r>
-      <w:hyperlink r:id="rId19">
-        <w:proofErr w:type="spellStart"/>
-        <w:r>
-          <w:rPr>
-            <w:rStyle w:val="Hyperlink"/>
-          </w:rPr>
-          <w:t>jQuery</w:t>
-        </w:r>
-        <w:proofErr w:type="spellEnd"/>
-        <w:r>
-          <w:rPr>
-            <w:rStyle w:val="Hyperlink"/>
-          </w:rPr>
-          <w:t xml:space="preserve"> UI</w:t>
-        </w:r>
-      </w:hyperlink>
-      <w:r>
-        <w:t xml:space="preserve"> and </w:t>
-      </w:r>
-      <w:hyperlink r:id="rId20">
-        <w:proofErr w:type="spellStart"/>
-        <w:r>
-          <w:rPr>
-            <w:rStyle w:val="Hyperlink"/>
-          </w:rPr>
-          <w:t>DataTables</w:t>
-        </w:r>
-        <w:proofErr w:type="spellEnd"/>
-      </w:hyperlink>
-      <w:r>
-        <w:t xml:space="preserve">. We increasingly incorporate the wiz from </w:t>
-      </w:r>
-      <w:hyperlink r:id="rId21">
-        <w:r>
-          <w:rPr>
-            <w:rStyle w:val="Hyperlink"/>
-          </w:rPr>
-          <w:t>D3.js</w:t>
-        </w:r>
-      </w:hyperlink>
-      <w:r>
-        <w:t xml:space="preserve"> in our visualizations and the power in the </w:t>
-      </w:r>
-      <w:hyperlink r:id="rId22">
-        <w:proofErr w:type="spellStart"/>
-        <w:r>
-          <w:rPr>
-            <w:rStyle w:val="Hyperlink"/>
-          </w:rPr>
-          <w:t>scikit</w:t>
-        </w:r>
-        <w:proofErr w:type="spellEnd"/>
-        <w:r>
-          <w:rPr>
-            <w:rStyle w:val="Hyperlink"/>
-          </w:rPr>
-          <w:t>-learn</w:t>
-        </w:r>
-      </w:hyperlink>
-      <w:r>
-        <w:t xml:space="preserve"> modules for text and statistical processing.</w:t>
-      </w:r>
-    </w:p>
-    <w:p>
-      <w:pPr>
-        <w:pStyle w:val="BodyText"/>
-      </w:pPr>
-      <w:r>
-        <w:t xml:space="preserve">The directions for setting up the development environment for testing (using </w:t>
-      </w:r>
-      <w:r>
-        <w:rPr>
-          <w:rStyle w:val="VerbatimChar"/>
-        </w:rPr>
-        <w:t>localhost</w:t>
-      </w:r>
-      <w:proofErr w:type="gramStart"/>
-      <w:r>
-        <w:rPr>
-          <w:rStyle w:val="VerbatimChar"/>
-        </w:rPr>
-        <w:t>:5000</w:t>
-      </w:r>
-      <w:proofErr w:type="gramEnd"/>
-      <w:r>
-        <w:t xml:space="preserve">) on your local machine are stored in the </w:t>
-      </w:r>
-      <w:r>
-        <w:rPr>
-          <w:rStyle w:val="VerbatimChar"/>
-        </w:rPr>
-        <w:t>0_InstallGuides</w:t>
-      </w:r>
-      <w:r>
-        <w:t xml:space="preserve"> directory.</w:t>
-      </w:r>
-    </w:p>
-    <w:p>
-      <w:pPr>
-        <w:pStyle w:val="Heading2"/>
-      </w:pPr>
-      <w:bookmarkStart w:id="5" w:name="dependencies"/>
-      <w:bookmarkEnd w:id="5"/>
-      <w:r>
-        <w:t>Dependencies</w:t>
-      </w:r>
-    </w:p>
-    <w:p>
-      <w:pPr>
-        <w:pStyle w:val="FirstParagraph"/>
-      </w:pPr>
-      <w:proofErr w:type="spellStart"/>
-      <w:r>
-        <w:t>Lexos</w:t>
-      </w:r>
-      <w:proofErr w:type="spellEnd"/>
-      <w:r>
-        <w:t xml:space="preserve"> requires the following Python packages:</w:t>
-      </w:r>
-    </w:p>
-    <w:p>
-      <w:pPr>
-        <w:pStyle w:val="BodyText"/>
-      </w:pPr>
-      <w:proofErr w:type="spellStart"/>
-      <w:proofErr w:type="gramStart"/>
-      <w:r>
-        <w:rPr>
-          <w:rStyle w:val="VerbatimChar"/>
-        </w:rPr>
-        <w:t>chardet</w:t>
-      </w:r>
-      <w:proofErr w:type="spellEnd"/>
-      <w:proofErr w:type="gramEnd"/>
-      <w:r>
-        <w:rPr>
-          <w:rStyle w:val="VerbatimChar"/>
-        </w:rPr>
-        <w:t xml:space="preserve">, flask, </w:t>
-      </w:r>
-      <w:proofErr w:type="spellStart"/>
-      <w:r>
-        <w:rPr>
-          <w:rStyle w:val="VerbatimChar"/>
-        </w:rPr>
-        <w:t>gensim</w:t>
-      </w:r>
-      <w:proofErr w:type="spellEnd"/>
-      <w:r>
-        <w:rPr>
-          <w:rStyle w:val="VerbatimChar"/>
-        </w:rPr>
-        <w:t xml:space="preserve">, </w:t>
-      </w:r>
-      <w:proofErr w:type="spellStart"/>
-      <w:r>
-        <w:rPr>
-          <w:rStyle w:val="VerbatimChar"/>
-        </w:rPr>
-        <w:t>matplotlib</w:t>
-      </w:r>
-      <w:proofErr w:type="spellEnd"/>
-      <w:r>
-        <w:rPr>
-          <w:rStyle w:val="VerbatimChar"/>
-        </w:rPr>
-        <w:t xml:space="preserve">, </w:t>
-      </w:r>
-      <w:proofErr w:type="spellStart"/>
-      <w:r>
-        <w:rPr>
-          <w:rStyle w:val="VerbatimChar"/>
-        </w:rPr>
-        <w:t>natsort</w:t>
-      </w:r>
-      <w:proofErr w:type="spellEnd"/>
-      <w:r>
-        <w:rPr>
-          <w:rStyle w:val="VerbatimChar"/>
-        </w:rPr>
-        <w:t xml:space="preserve">, </w:t>
-      </w:r>
-      <w:proofErr w:type="spellStart"/>
-      <w:r>
-        <w:rPr>
-          <w:rStyle w:val="VerbatimChar"/>
-        </w:rPr>
-        <w:t>numpy</w:t>
-      </w:r>
-      <w:proofErr w:type="spellEnd"/>
-      <w:r>
-        <w:rPr>
-          <w:rStyle w:val="VerbatimChar"/>
-        </w:rPr>
-        <w:t xml:space="preserve">, pandas, pip, </w:t>
-      </w:r>
-      <w:proofErr w:type="spellStart"/>
-      <w:r>
-        <w:rPr>
-          <w:rStyle w:val="VerbatimChar"/>
-        </w:rPr>
-        <w:t>scikit</w:t>
-      </w:r>
-      <w:proofErr w:type="spellEnd"/>
-      <w:r>
-        <w:rPr>
-          <w:rStyle w:val="VerbatimChar"/>
-        </w:rPr>
-        <w:t xml:space="preserve">-learn, </w:t>
-      </w:r>
-      <w:proofErr w:type="spellStart"/>
-      <w:r>
-        <w:rPr>
-          <w:rStyle w:val="VerbatimChar"/>
-        </w:rPr>
-        <w:t>scipy</w:t>
-      </w:r>
-      <w:proofErr w:type="spellEnd"/>
-      <w:r>
-        <w:rPr>
-          <w:rStyle w:val="VerbatimChar"/>
-        </w:rPr>
-        <w:t>, pip, requests</w:t>
-      </w:r>
-    </w:p>
-    <w:p>
-      <w:pPr>
-        <w:pStyle w:val="BodyText"/>
-      </w:pPr>
-      <w:r>
-        <w:t xml:space="preserve">On </w:t>
-      </w:r>
-      <w:proofErr w:type="spellStart"/>
-      <w:r>
-        <w:t>MacOS</w:t>
-      </w:r>
-      <w:proofErr w:type="spellEnd"/>
-      <w:r>
-        <w:t>, the PDF Viewer extension needs to be enabled in the Chrome browser.</w:t>
-      </w:r>
-    </w:p>
-    <w:p>
-      <w:pPr>
-        <w:pStyle w:val="BodyText"/>
-      </w:pPr>
-      <w:proofErr w:type="spellStart"/>
-      <w:r>
-        <w:t>Lexos</w:t>
-      </w:r>
-      <w:proofErr w:type="spellEnd"/>
-      <w:r>
-        <w:t xml:space="preserve"> works on Chrome and Firefox. Other browsers are not supported, and some features may not function.</w:t>
-      </w:r>
-    </w:p>
-    <w:p>
-      <w:pPr>
-        <w:pStyle w:val="Heading2"/>
-      </w:pPr>
-      <w:bookmarkStart w:id="6" w:name="license-information"/>
-      <w:bookmarkEnd w:id="6"/>
-      <w:r>
-        <w:t>License information</w:t>
-      </w:r>
-    </w:p>
-    <w:p>
-      <w:pPr>
-        <w:pStyle w:val="FirstParagraph"/>
-      </w:pPr>
-      <w:r>
-        <w:t>See the file LICENSE for information on the terms &amp; conditions for usage and a DISCLAIMER OF ALL WARRANTIES.</w:t>
-      </w:r>
-    </w:p>
-    <w:p>
-      <w:pPr>
-        <w:pStyle w:val="Heading2"/>
-      </w:pPr>
-      <w:bookmarkStart w:id="7" w:name="citation-information"/>
-      <w:bookmarkEnd w:id="7"/>
-      <w:r>
-        <w:t>Citation information:</w:t>
-      </w:r>
-    </w:p>
-    <w:p>
-      <w:pPr>
-        <w:pStyle w:val="FirstParagraph"/>
-      </w:pPr>
-      <w:proofErr w:type="spellStart"/>
-      <w:proofErr w:type="gramStart"/>
-      <w:r>
-        <w:t>Kleinman</w:t>
-      </w:r>
-      <w:proofErr w:type="spellEnd"/>
-      <w:r>
-        <w:t xml:space="preserve">, S., LeBlanc, M.D., </w:t>
-      </w:r>
-      <w:proofErr w:type="spellStart"/>
-      <w:r>
-        <w:t>Drout</w:t>
-      </w:r>
-      <w:proofErr w:type="spellEnd"/>
-      <w:r>
-        <w:t>, M. and Zhang, C. (2016).</w:t>
-      </w:r>
-      <w:proofErr w:type="gramEnd"/>
-      <w:r>
-        <w:t xml:space="preserve"> </w:t>
-      </w:r>
-      <w:proofErr w:type="spellStart"/>
-      <w:proofErr w:type="gramStart"/>
-      <w:r>
-        <w:t>Lexos</w:t>
-      </w:r>
-      <w:proofErr w:type="spellEnd"/>
-      <w:r>
-        <w:t>.</w:t>
-      </w:r>
-      <w:proofErr w:type="gramEnd"/>
-      <w:r>
-        <w:t xml:space="preserve"> </w:t>
-      </w:r>
-      <w:proofErr w:type="gramStart"/>
-      <w:r>
-        <w:t xml:space="preserve">v3.0. </w:t>
-      </w:r>
-      <w:hyperlink r:id="rId23">
-        <w:r>
-          <w:rPr>
-            <w:rStyle w:val="Hyperlink"/>
-          </w:rPr>
-          <w:t>https://github.com/WheatonCS/Lexos/</w:t>
-        </w:r>
-      </w:hyperlink>
-      <w:r>
-        <w:t>.</w:t>
-      </w:r>
-      <w:proofErr w:type="gramEnd"/>
-      <w:r>
-        <w:t xml:space="preserve"> </w:t>
-      </w:r>
-      <w:hyperlink r:id="rId24">
-        <w:r>
-          <w:rPr>
-            <w:rStyle w:val="Hyperlink"/>
-          </w:rPr>
-          <w:t>doi:10.5281/zenodo.56751</w:t>
-        </w:r>
-      </w:hyperlink>
-      <w:r>
-        <w:t>.</w:t>
-      </w:r>
-      <w:bookmarkStart w:id="8" w:name="_GoBack"/>
-      <w:bookmarkEnd w:id="8"/>
     </w:p>
     <w:sectPr>
       <w:pgSz w:w="12240" w:h="15840"/>
-      <w:pgMar w:top="1440" w:right="1440" w:bottom="1440" w:left="1440" w:header="720" w:footer="720" w:gutter="0"/>
-      <w:cols w:space="720"/>
+      <w:pgMar w:top="1440" w:right="1440" w:bottom="1440" w:left="1440" w:header="708" w:footer="708" w:gutter="0"/>
+      <w:cols w:space="708"/>
+      <w:docGrid w:linePitch="360"/>
     </w:sectPr>
   </w:body>
 </w:document>
@@ -871,6 +892,24 @@
     </w:lvl>
   </w:abstractNum>
   <w:abstractNum w:abstractNumId="1">
+    <w:nsid w:val="19D6556D"/>
+    <w:multiLevelType w:val="singleLevel"/>
+    <w:tmpl w:val="CBE6D7C4"/>
+    <w:lvl w:ilvl="0">
+      <w:start w:val="1"/>
+      <w:numFmt w:val="bullet"/>
+      <w:pStyle w:val="ListParagraph"/>
+      <w:lvlText w:val=""/>
+      <w:lvlJc w:val="left"/>
+      <w:pPr>
+        <w:ind w:left="360" w:hanging="360"/>
+      </w:pPr>
+      <w:rPr>
+        <w:rFonts w:ascii="Symbol" w:hAnsi="Symbol" w:hint="default"/>
+      </w:rPr>
+    </w:lvl>
+  </w:abstractNum>
+  <w:abstractNum w:abstractNumId="2">
     <w:nsid w:val="2A8CAAAA"/>
     <w:multiLevelType w:val="multilevel"/>
     <w:tmpl w:val="485450E8"/>
@@ -962,7 +1001,7 @@
       <w:lvlJc w:val="left"/>
     </w:lvl>
   </w:abstractNum>
-  <w:abstractNum w:abstractNumId="2">
+  <w:abstractNum w:abstractNumId="3">
     <w:nsid w:val="3C9E7FE9"/>
     <w:multiLevelType w:val="multilevel"/>
     <w:tmpl w:val="674EB8D2"/>
@@ -1058,10 +1097,13 @@
     <w:abstractNumId w:val="0"/>
   </w:num>
   <w:num w:numId="2">
-    <w:abstractNumId w:val="1"/>
+    <w:abstractNumId w:val="2"/>
   </w:num>
   <w:num w:numId="3">
-    <w:abstractNumId w:val="2"/>
+    <w:abstractNumId w:val="3"/>
+  </w:num>
+  <w:num w:numId="4">
+    <w:abstractNumId w:val="1"/>
   </w:num>
 </w:numbering>
 </file>
@@ -1087,6 +1129,7 @@
     <w:lsdException w:name="heading 1" w:uiPriority="9" w:qFormat="1"/>
     <w:lsdException w:name="heading 2" w:uiPriority="9" w:qFormat="1"/>
     <w:lsdException w:name="Body Text" w:qFormat="1"/>
+    <w:lsdException w:name="List Paragraph" w:uiPriority="34" w:qFormat="1"/>
   </w:latentStyles>
   <w:style w:type="paragraph" w:default="1" w:styleId="Normal">
     <w:name w:val="Normal"/>
@@ -1732,6 +1775,28 @@
     <w:rPr>
       <w:rFonts w:ascii="Consolas" w:hAnsi="Consolas"/>
       <w:sz w:val="22"/>
+    </w:rPr>
+  </w:style>
+  <w:style w:type="paragraph" w:styleId="ListParagraph">
+    <w:name w:val="List Paragraph"/>
+    <w:basedOn w:val="Normal"/>
+    <w:uiPriority w:val="34"/>
+    <w:qFormat/>
+    <w:rsid w:val="000554F5"/>
+    <w:pPr>
+      <w:numPr>
+        <w:numId w:val="4"/>
+      </w:numPr>
+      <w:overflowPunct w:val="0"/>
+      <w:autoSpaceDE w:val="0"/>
+      <w:autoSpaceDN w:val="0"/>
+      <w:adjustRightInd w:val="0"/>
+      <w:spacing w:before="240" w:after="240"/>
+    </w:pPr>
+    <w:rPr>
+      <w:rFonts w:ascii="Arial" w:eastAsia="Times New Roman" w:hAnsi="Arial" w:cs="Times New Roman"/>
+      <w:sz w:val="18"/>
+      <w:szCs w:val="20"/>
     </w:rPr>
   </w:style>
 </w:styles>

</xml_diff>